<commit_message>
fixed frontespizio and bibliography
</commit_message>
<xml_diff>
--- a/doc/frontespizio-elaborato-laurea-fisica.docx
+++ b/doc/frontespizio-elaborato-laurea-fisica.docx
@@ -407,13 +407,6 @@
           <w:szCs w:val="36"/>
         </w:rPr>
         <w:t>Albino Perego</w:t>
-      </w:r>
-      <w:r>
-        <w:rPr>
-          <w:rFonts w:cs="Times New Roman" w:ascii="Franklin Gothic Book" w:hAnsi="Franklin Gothic Book"/>
-          <w:sz w:val="36"/>
-          <w:szCs w:val="36"/>
-        </w:rPr>
         <w:tab/>
         <w:tab/>
       </w:r>
@@ -527,15 +520,7 @@
           <w:sz w:val="24"/>
           <w:szCs w:val="24"/>
         </w:rPr>
-        <w:t xml:space="preserve">ANNO ACCADEMICO </w:t>
-      </w:r>
-      <w:r>
-        <w:rPr>
-          <w:rFonts w:cs="Times New Roman" w:ascii="Franklin Gothic Book" w:hAnsi="Franklin Gothic Book"/>
-          <w:sz w:val="24"/>
-          <w:szCs w:val="24"/>
-        </w:rPr>
-        <w:t>2023</w:t>
+        <w:t>ANNO ACCADEMICO 2023</w:t>
       </w:r>
       <w:r>
         <w:rPr>
@@ -640,7 +625,23 @@
           <w:sz w:val="24"/>
           <w:szCs w:val="24"/>
         </w:rPr>
-        <w:t xml:space="preserve">DATA ESAME FINALE: </w:t>
+        <w:t xml:space="preserve">DATA ESAME FINALE: September </w:t>
+      </w:r>
+      <w:r>
+        <w:rPr>
+          <w:rFonts w:cs="Times New Roman" w:ascii="Franklin Gothic Book" w:hAnsi="Franklin Gothic Book"/>
+          <w:sz w:val="24"/>
+          <w:szCs w:val="24"/>
+        </w:rPr>
+        <w:t>20</w:t>
+      </w:r>
+      <w:r>
+        <w:rPr>
+          <w:rFonts w:cs="Times New Roman" w:ascii="Franklin Gothic Book" w:hAnsi="Franklin Gothic Book"/>
+          <w:sz w:val="24"/>
+          <w:szCs w:val="24"/>
+        </w:rPr>
+        <w:t>, 2024</w:t>
       </w:r>
     </w:p>
     <w:sectPr>
@@ -1055,6 +1056,7 @@
     <w:qFormat/>
     <w:pPr>
       <w:widowControl/>
+      <w:suppressAutoHyphens w:val="true"/>
       <w:bidi w:val="0"/>
       <w:spacing w:lineRule="auto" w:line="276" w:before="0" w:after="200"/>
       <w:jc w:val="left"/>

</xml_diff>